<commit_message>
News info about intro
</commit_message>
<xml_diff>
--- a/Written thesis/MSc Thesis.docx
+++ b/Written thesis/MSc Thesis.docx
@@ -111,29 +111,34 @@
           <w:szCs w:val="36"/>
           <w:highlight w:val="white"/>
         </w:rPr>
-        <w:t xml:space="preserve">Factors of </w:t>
-      </w:r>
-      <w:r>
+        <w:t>Building a web-based experiment to capture and analyze cultural attraction</w:t>
+      </w:r>
+    </w:p>
+    <w:p>
+      <w:pPr>
+        <w:spacing w:line="360" w:lineRule="auto"/>
+        <w:jc w:val="center"/>
         <w:rPr>
           <w:sz w:val="36"/>
           <w:szCs w:val="36"/>
           <w:highlight w:val="white"/>
         </w:rPr>
-        <w:t>A</w:t>
-      </w:r>
-      <w:r>
+      </w:pPr>
+    </w:p>
+    <w:p>
+      <w:pPr>
+        <w:spacing w:line="360" w:lineRule="auto"/>
+        <w:jc w:val="center"/>
         <w:rPr>
           <w:sz w:val="36"/>
           <w:szCs w:val="36"/>
           <w:highlight w:val="white"/>
         </w:rPr>
-        <w:t>ttraction</w:t>
-      </w:r>
+      </w:pPr>
     </w:p>
     <w:p>
       <w:pPr>
         <w:spacing w:line="360" w:lineRule="auto"/>
-        <w:jc w:val="center"/>
         <w:rPr>
           <w:sz w:val="36"/>
           <w:szCs w:val="36"/>
@@ -144,7 +149,6 @@
     <w:p>
       <w:pPr>
         <w:spacing w:line="360" w:lineRule="auto"/>
-        <w:jc w:val="center"/>
         <w:rPr>
           <w:sz w:val="36"/>
           <w:szCs w:val="36"/>
@@ -165,22 +169,21 @@
     <w:p>
       <w:pPr>
         <w:spacing w:line="360" w:lineRule="auto"/>
+        <w:jc w:val="center"/>
         <w:rPr>
           <w:sz w:val="36"/>
           <w:szCs w:val="36"/>
           <w:highlight w:val="white"/>
         </w:rPr>
       </w:pPr>
-    </w:p>
-    <w:p>
-      <w:pPr>
-        <w:spacing w:line="360" w:lineRule="auto"/>
+      <w:r>
         <w:rPr>
           <w:sz w:val="36"/>
           <w:szCs w:val="36"/>
           <w:highlight w:val="white"/>
         </w:rPr>
-      </w:pPr>
+        <w:t>Renan Oliveira Moreira</w:t>
+      </w:r>
     </w:p>
     <w:p>
       <w:pPr>
@@ -198,19 +201,62 @@
           <w:szCs w:val="36"/>
           <w:highlight w:val="white"/>
         </w:rPr>
-        <w:t>Renan Oliveira Moreira</w:t>
-      </w:r>
-    </w:p>
-    <w:p>
-      <w:pPr>
-        <w:spacing w:line="360" w:lineRule="auto"/>
-        <w:jc w:val="center"/>
+        <w:t>2019</w:t>
+      </w:r>
+    </w:p>
+    <w:p>
+      <w:pPr>
         <w:rPr>
           <w:sz w:val="36"/>
           <w:szCs w:val="36"/>
           <w:highlight w:val="white"/>
         </w:rPr>
       </w:pPr>
+      <w:r>
+        <w:rPr>
+          <w:sz w:val="28"/>
+          <w:szCs w:val="28"/>
+          <w:highlight w:val="white"/>
+        </w:rPr>
+        <w:lastRenderedPageBreak/>
+        <w:t>Eötvös Loránd University</w:t>
+      </w:r>
+    </w:p>
+    <w:p>
+      <w:pPr>
+        <w:spacing w:line="360" w:lineRule="auto"/>
+        <w:rPr>
+          <w:sz w:val="28"/>
+          <w:szCs w:val="28"/>
+          <w:highlight w:val="white"/>
+        </w:rPr>
+      </w:pPr>
+      <w:r>
+        <w:rPr>
+          <w:sz w:val="28"/>
+          <w:szCs w:val="28"/>
+          <w:highlight w:val="white"/>
+        </w:rPr>
+        <w:t>Faculty of Education and Psychology</w:t>
+      </w:r>
+    </w:p>
+    <w:p>
+      <w:pPr>
+        <w:spacing w:line="360" w:lineRule="auto"/>
+        <w:rPr>
+          <w:sz w:val="28"/>
+          <w:szCs w:val="28"/>
+          <w:highlight w:val="white"/>
+        </w:rPr>
+      </w:pPr>
+      <w:r>
+        <w:rPr>
+          <w:sz w:val="28"/>
+          <w:szCs w:val="28"/>
+          <w:highlight w:val="white"/>
+        </w:rPr>
+        <w:t>Master of Science in Computational and Cognitive Neuroscience</w:t>
+      </w:r>
     </w:p>
     <w:p>
       <w:pPr>
@@ -222,68 +268,28 @@
           <w:highlight w:val="white"/>
         </w:rPr>
       </w:pPr>
-      <w:r>
+    </w:p>
+    <w:p>
+      <w:pPr>
+        <w:spacing w:line="360" w:lineRule="auto"/>
+        <w:jc w:val="center"/>
         <w:rPr>
           <w:sz w:val="36"/>
           <w:szCs w:val="36"/>
           <w:highlight w:val="white"/>
         </w:rPr>
-        <w:t>2019</w:t>
-      </w:r>
-    </w:p>
-    <w:p>
-      <w:pPr>
+      </w:pPr>
+    </w:p>
+    <w:p>
+      <w:pPr>
+        <w:spacing w:line="360" w:lineRule="auto"/>
+        <w:jc w:val="center"/>
         <w:rPr>
           <w:sz w:val="36"/>
           <w:szCs w:val="36"/>
           <w:highlight w:val="white"/>
         </w:rPr>
       </w:pPr>
-      <w:r>
-        <w:rPr>
-          <w:sz w:val="28"/>
-          <w:szCs w:val="28"/>
-          <w:highlight w:val="white"/>
-        </w:rPr>
-        <w:lastRenderedPageBreak/>
-        <w:t>Eötvös Loránd University</w:t>
-      </w:r>
-    </w:p>
-    <w:p>
-      <w:pPr>
-        <w:spacing w:line="360" w:lineRule="auto"/>
-        <w:rPr>
-          <w:sz w:val="28"/>
-          <w:szCs w:val="28"/>
-          <w:highlight w:val="white"/>
-        </w:rPr>
-      </w:pPr>
-      <w:r>
-        <w:rPr>
-          <w:sz w:val="28"/>
-          <w:szCs w:val="28"/>
-          <w:highlight w:val="white"/>
-        </w:rPr>
-        <w:t>Faculty of Education and Psychology</w:t>
-      </w:r>
-    </w:p>
-    <w:p>
-      <w:pPr>
-        <w:spacing w:line="360" w:lineRule="auto"/>
-        <w:rPr>
-          <w:sz w:val="28"/>
-          <w:szCs w:val="28"/>
-          <w:highlight w:val="white"/>
-        </w:rPr>
-      </w:pPr>
-      <w:r>
-        <w:rPr>
-          <w:sz w:val="28"/>
-          <w:szCs w:val="28"/>
-          <w:highlight w:val="white"/>
-        </w:rPr>
-        <w:t>Master of Science in Computational and Cognitive Neuroscience</w:t>
-      </w:r>
     </w:p>
     <w:p>
       <w:pPr>
@@ -295,46 +301,13 @@
           <w:highlight w:val="white"/>
         </w:rPr>
       </w:pPr>
-    </w:p>
-    <w:p>
-      <w:pPr>
-        <w:spacing w:line="360" w:lineRule="auto"/>
-        <w:jc w:val="center"/>
+      <w:r>
         <w:rPr>
           <w:sz w:val="36"/>
           <w:szCs w:val="36"/>
           <w:highlight w:val="white"/>
         </w:rPr>
-      </w:pPr>
-    </w:p>
-    <w:p>
-      <w:pPr>
-        <w:spacing w:line="360" w:lineRule="auto"/>
-        <w:jc w:val="center"/>
-        <w:rPr>
-          <w:sz w:val="36"/>
-          <w:szCs w:val="36"/>
-          <w:highlight w:val="white"/>
-        </w:rPr>
-      </w:pPr>
-    </w:p>
-    <w:p>
-      <w:pPr>
-        <w:spacing w:line="360" w:lineRule="auto"/>
-        <w:jc w:val="center"/>
-        <w:rPr>
-          <w:sz w:val="36"/>
-          <w:szCs w:val="36"/>
-          <w:highlight w:val="white"/>
-        </w:rPr>
-      </w:pPr>
-      <w:r>
-        <w:rPr>
-          <w:sz w:val="36"/>
-          <w:szCs w:val="36"/>
-          <w:highlight w:val="white"/>
-        </w:rPr>
-        <w:t>Factors of Attractions</w:t>
+        <w:t>Building a web-based experiment to capture and analyze cultural attraction</w:t>
       </w:r>
     </w:p>
     <w:p>
@@ -455,13 +428,8 @@
         <w:t xml:space="preserve">   </w:t>
       </w:r>
       <w:r>
-        <w:t xml:space="preserve">Dr. Christophe </w:t>
-      </w:r>
-      <w:proofErr w:type="spellStart"/>
-      <w:r>
-        <w:t>Heintz</w:t>
-      </w:r>
-      <w:proofErr w:type="spellEnd"/>
+        <w:t>Dr. Christophe Heintz</w:t>
+      </w:r>
     </w:p>
     <w:p>
       <w:pPr>
@@ -521,7 +489,6 @@
     <w:p>
       <w:pPr>
         <w:spacing w:line="360" w:lineRule="auto"/>
-        <w:ind w:left="2160"/>
       </w:pPr>
     </w:p>
     <w:p>
@@ -536,15 +503,6 @@
           </w:cols>
         </w:sectPr>
       </w:pPr>
-      <w:r>
-        <w:tab/>
-      </w:r>
-      <w:r>
-        <w:tab/>
-      </w:r>
-      <w:r>
-        <w:tab/>
-      </w:r>
     </w:p>
     <w:p>
       <w:pPr>
@@ -935,6 +893,12 @@
     </w:p>
     <w:sdt>
       <w:sdtPr>
+        <w:rPr>
+          <w:smallCaps w:val="0"/>
+          <w:spacing w:val="0"/>
+          <w:sz w:val="20"/>
+          <w:szCs w:val="20"/>
+        </w:rPr>
         <w:id w:val="-774242124"/>
         <w:docPartObj>
           <w:docPartGallery w:val="Table of Contents"/>
@@ -945,11 +909,7 @@
         <w:rPr>
           <w:b/>
           <w:bCs/>
-          <w:smallCaps w:val="0"/>
           <w:noProof/>
-          <w:spacing w:val="0"/>
-          <w:sz w:val="20"/>
-          <w:szCs w:val="20"/>
         </w:rPr>
       </w:sdtEndPr>
       <w:sdtContent>
@@ -1412,8 +1372,6 @@
               <w:fldChar w:fldCharType="end"/>
             </w:r>
           </w:hyperlink>
-          <w:bookmarkStart w:id="2" w:name="_GoBack"/>
-          <w:bookmarkEnd w:id="2"/>
         </w:p>
         <w:p>
           <w:pPr>
@@ -3206,17 +3164,17 @@
       </w:r>
     </w:p>
     <w:p>
-      <w:bookmarkStart w:id="3" w:name="_nzjciy93f4hp" w:colFirst="0" w:colLast="0"/>
+      <w:bookmarkStart w:id="2" w:name="_nzjciy93f4hp" w:colFirst="0" w:colLast="0"/>
+      <w:bookmarkEnd w:id="2"/>
+    </w:p>
+    <w:p>
+      <w:pPr>
+        <w:spacing w:line="240" w:lineRule="auto"/>
+      </w:pPr>
+    </w:p>
+    <w:p>
+      <w:bookmarkStart w:id="3" w:name="_hh8waiaay5u0" w:colFirst="0" w:colLast="0"/>
       <w:bookmarkEnd w:id="3"/>
-    </w:p>
-    <w:p>
-      <w:pPr>
-        <w:spacing w:line="240" w:lineRule="auto"/>
-      </w:pPr>
-    </w:p>
-    <w:p>
-      <w:bookmarkStart w:id="4" w:name="_hh8waiaay5u0" w:colFirst="0" w:colLast="0"/>
-      <w:bookmarkEnd w:id="4"/>
       <w:r>
         <w:br w:type="page"/>
       </w:r>
@@ -3701,19 +3659,19 @@
           <w:lang w:val="en-US"/>
         </w:rPr>
       </w:pPr>
-      <w:bookmarkStart w:id="5" w:name="_ev6g6auqaqx6" w:colFirst="0" w:colLast="0"/>
-      <w:bookmarkStart w:id="6" w:name="_Toc2092324"/>
+      <w:bookmarkStart w:id="4" w:name="_ev6g6auqaqx6" w:colFirst="0" w:colLast="0"/>
+      <w:bookmarkStart w:id="5" w:name="_Toc2092324"/>
+      <w:bookmarkEnd w:id="4"/>
+      <w:r>
+        <w:t>PART I</w:t>
+      </w:r>
+      <w:r>
+        <w:rPr>
+          <w:lang w:val="en-US"/>
+        </w:rPr>
+        <w:t>: BACKGROUND</w:t>
+      </w:r>
       <w:bookmarkEnd w:id="5"/>
-      <w:r>
-        <w:t>PART I</w:t>
-      </w:r>
-      <w:r>
-        <w:rPr>
-          <w:lang w:val="en-US"/>
-        </w:rPr>
-        <w:t>: BACKGROUND</w:t>
-      </w:r>
-      <w:bookmarkEnd w:id="6"/>
     </w:p>
     <w:p/>
     <w:p/>
@@ -3722,19 +3680,29 @@
       <w:pPr>
         <w:pStyle w:val="Heading1"/>
       </w:pPr>
-      <w:bookmarkStart w:id="7" w:name="_Toc2092325"/>
+      <w:bookmarkStart w:id="6" w:name="_Toc2092325"/>
       <w:r>
         <w:t>1. INTRODUCTION</w:t>
       </w:r>
+      <w:bookmarkEnd w:id="6"/>
+    </w:p>
+    <w:p>
+      <w:pPr>
+        <w:pStyle w:val="Heading2"/>
+      </w:pPr>
+      <w:bookmarkStart w:id="7" w:name="_Toc2092326"/>
+      <w:r>
+        <w:t>1.1 MOTIVATION OF THE RESEARCH</w:t>
+      </w:r>
       <w:bookmarkEnd w:id="7"/>
     </w:p>
     <w:p>
       <w:pPr>
         <w:pStyle w:val="Heading2"/>
       </w:pPr>
-      <w:bookmarkStart w:id="8" w:name="_Toc2092326"/>
-      <w:r>
-        <w:t>1.1 MOTIVATION OF THE RESEARCH</w:t>
+      <w:bookmarkStart w:id="8" w:name="_Toc2092327"/>
+      <w:r>
+        <w:t>1.2 RESEARCH AIM AND OBJECTIVES</w:t>
       </w:r>
       <w:bookmarkEnd w:id="8"/>
     </w:p>
@@ -3742,61 +3710,698 @@
       <w:pPr>
         <w:pStyle w:val="Heading2"/>
       </w:pPr>
-      <w:bookmarkStart w:id="9" w:name="_Toc2092327"/>
-      <w:r>
-        <w:t>1.2 RESEARCH AIM AND OBJECTIVES</w:t>
+      <w:bookmarkStart w:id="9" w:name="_Toc2092328"/>
+      <w:r>
+        <w:t>1.3 RESEARCH METHODS</w:t>
       </w:r>
       <w:bookmarkEnd w:id="9"/>
     </w:p>
     <w:p>
+      <w:r>
+        <w:t xml:space="preserve">Talk about web-based </w:t>
+      </w:r>
+      <w:proofErr w:type="spellStart"/>
+      <w:r>
+        <w:t>experimnent</w:t>
+      </w:r>
+      <w:proofErr w:type="spellEnd"/>
+      <w:r>
+        <w:t xml:space="preserve"> a lot</w:t>
+      </w:r>
+    </w:p>
+    <w:p>
+      <w:pPr>
+        <w:spacing w:after="0" w:line="240" w:lineRule="auto"/>
+      </w:pPr>
+    </w:p>
+    <w:p>
+      <w:pPr>
+        <w:pStyle w:val="Heading1"/>
+      </w:pPr>
+      <w:bookmarkStart w:id="10" w:name="_Toc2092329"/>
+      <w:r>
+        <w:t>2. THEORETICAL FOUNDATIONS</w:t>
+      </w:r>
+      <w:bookmarkEnd w:id="10"/>
+    </w:p>
+    <w:p>
       <w:pPr>
         <w:pStyle w:val="Heading2"/>
       </w:pPr>
-      <w:bookmarkStart w:id="10" w:name="_Toc2092328"/>
-      <w:r>
-        <w:t>1.3 RESEARCH METHODS</w:t>
-      </w:r>
-      <w:bookmarkEnd w:id="10"/>
-    </w:p>
-    <w:p>
-      <w:pPr>
-        <w:spacing w:after="0" w:line="240" w:lineRule="auto"/>
-      </w:pPr>
-    </w:p>
-    <w:p>
-      <w:pPr>
-        <w:pStyle w:val="Heading1"/>
-      </w:pPr>
-      <w:bookmarkStart w:id="11" w:name="_Toc2092329"/>
-      <w:r>
-        <w:t>2. THEORETICAL FOUNDATIONS</w:t>
+      <w:bookmarkStart w:id="11" w:name="_Toc2092330"/>
+      <w:r>
+        <w:t>2.1 CULTURE TRANSMISSION</w:t>
       </w:r>
       <w:bookmarkEnd w:id="11"/>
+      <w:r>
+        <w:tab/>
+      </w:r>
+    </w:p>
+    <w:p/>
+    <w:p>
+      <w:r>
+        <w:t xml:space="preserve">Cultural transmission is the transmission of preferences, beliefs, and norms of behavior as result of human beings interacting across and within generations [1]. </w:t>
+      </w:r>
+    </w:p>
+    <w:p>
+      <w:r>
+        <w:t xml:space="preserve">[1] </w:t>
+      </w:r>
+      <w:proofErr w:type="spellStart"/>
+      <w:r>
+        <w:t>Bisin</w:t>
+      </w:r>
+      <w:proofErr w:type="spellEnd"/>
+      <w:r>
+        <w:t xml:space="preserve">, B., </w:t>
+      </w:r>
+      <w:proofErr w:type="spellStart"/>
+      <w:r>
+        <w:t>Verdier</w:t>
+      </w:r>
+      <w:proofErr w:type="spellEnd"/>
+      <w:r>
+        <w:t>, T. (2005). Cultural Transmission. The New Palgrave Dictionary of Economics 2, 2008.</w:t>
+      </w:r>
+    </w:p>
+    <w:p>
+      <w:pPr>
+        <w:rPr>
+          <w:color w:val="1A1A1A"/>
+          <w:sz w:val="25"/>
+          <w:szCs w:val="25"/>
+          <w:shd w:val="clear" w:color="auto" w:fill="FFFFFF"/>
+        </w:rPr>
+      </w:pPr>
+      <w:r>
+        <w:t>Vertical transmission (genetic transmission) vs oblique transmission (social learning).</w:t>
+      </w:r>
+    </w:p>
+    <w:p>
+      <w:pPr>
+        <w:rPr>
+          <w:color w:val="1A1A1A"/>
+          <w:sz w:val="25"/>
+          <w:szCs w:val="25"/>
+          <w:shd w:val="clear" w:color="auto" w:fill="FFFFFF"/>
+        </w:rPr>
+      </w:pPr>
+    </w:p>
+    <w:p>
+      <w:pPr>
+        <w:rPr>
+          <w:color w:val="1A1A1A"/>
+          <w:sz w:val="25"/>
+          <w:szCs w:val="25"/>
+          <w:shd w:val="clear" w:color="auto" w:fill="FFFFFF"/>
+        </w:rPr>
+      </w:pPr>
+      <w:r>
+        <w:rPr>
+          <w:color w:val="1A1A1A"/>
+          <w:sz w:val="25"/>
+          <w:szCs w:val="25"/>
+          <w:shd w:val="clear" w:color="auto" w:fill="FFFFFF"/>
+        </w:rPr>
+        <w:t>There are problems associated with any effort to trace the pedigree of cultural evolutionary theories back to Darwin himself. One of the reasons for this is that cultural evolutionary theories often define themselves in opposition to those which claim that genetic inheritance is the only significant inheritance mechanism. Clearly one cannot cast Darwin as a cultural evolutionist in this manner, for he had no notion of genetic inheritance to oppose. Having said this, Darwin did believe that what was learned in one generation could be inherited in later generations. But far from distinguishing cultural inheritance from organic inheritance, Darwin thought that all inheritance should be explained by the transmission of ‘gemmules’.</w:t>
+      </w:r>
+    </w:p>
+    <w:p>
+      <w:pPr>
+        <w:rPr>
+          <w:color w:val="1A1A1A"/>
+          <w:sz w:val="25"/>
+          <w:szCs w:val="25"/>
+          <w:shd w:val="clear" w:color="auto" w:fill="FFFFFF"/>
+        </w:rPr>
+      </w:pPr>
+      <w:r>
+        <w:rPr>
+          <w:color w:val="1A1A1A"/>
+          <w:sz w:val="25"/>
+          <w:szCs w:val="25"/>
+          <w:shd w:val="clear" w:color="auto" w:fill="FFFFFF"/>
+        </w:rPr>
+        <w:t>Fathers: Herbert Spencer and Charles Darwin – cultural evolution</w:t>
+      </w:r>
+    </w:p>
+    <w:p>
+      <w:pPr>
+        <w:rPr>
+          <w:color w:val="1A1A1A"/>
+          <w:sz w:val="25"/>
+          <w:szCs w:val="25"/>
+          <w:shd w:val="clear" w:color="auto" w:fill="FFFFFF"/>
+        </w:rPr>
+      </w:pPr>
+      <w:r>
+        <w:rPr>
+          <w:color w:val="1A1A1A"/>
+          <w:sz w:val="25"/>
+          <w:szCs w:val="25"/>
+          <w:shd w:val="clear" w:color="auto" w:fill="FFFFFF"/>
+        </w:rPr>
+        <w:lastRenderedPageBreak/>
+        <w:t xml:space="preserve">Work of Lumsden and Wilson (1981), Cavalli-Sforza and Feldman (1981), and Boyd and </w:t>
+      </w:r>
+      <w:proofErr w:type="spellStart"/>
+      <w:r>
+        <w:rPr>
+          <w:color w:val="1A1A1A"/>
+          <w:sz w:val="25"/>
+          <w:szCs w:val="25"/>
+          <w:shd w:val="clear" w:color="auto" w:fill="FFFFFF"/>
+        </w:rPr>
+        <w:t>Richerson</w:t>
+      </w:r>
+      <w:proofErr w:type="spellEnd"/>
+      <w:r>
+        <w:rPr>
+          <w:color w:val="1A1A1A"/>
+          <w:sz w:val="25"/>
+          <w:szCs w:val="25"/>
+          <w:shd w:val="clear" w:color="auto" w:fill="FFFFFF"/>
+        </w:rPr>
+        <w:t xml:space="preserve"> (1985). </w:t>
+      </w:r>
+      <w:proofErr w:type="gramStart"/>
+      <w:r>
+        <w:rPr>
+          <w:color w:val="1A1A1A"/>
+          <w:sz w:val="25"/>
+          <w:szCs w:val="25"/>
+          <w:shd w:val="clear" w:color="auto" w:fill="FFFFFF"/>
+        </w:rPr>
+        <w:t>All of</w:t>
+      </w:r>
+      <w:proofErr w:type="gramEnd"/>
+      <w:r>
+        <w:rPr>
+          <w:color w:val="1A1A1A"/>
+          <w:sz w:val="25"/>
+          <w:szCs w:val="25"/>
+          <w:shd w:val="clear" w:color="auto" w:fill="FFFFFF"/>
+        </w:rPr>
+        <w:t xml:space="preserve"> these authors have attempted, in one way or another, to produce formal models that can integrate the effects of cultural inheritance into more standard biological models of evolution.</w:t>
+      </w:r>
+    </w:p>
+    <w:p>
+      <w:pPr>
+        <w:rPr>
+          <w:color w:val="1A1A1A"/>
+          <w:sz w:val="25"/>
+          <w:szCs w:val="25"/>
+          <w:shd w:val="clear" w:color="auto" w:fill="FFFFFF"/>
+        </w:rPr>
+      </w:pPr>
+      <w:r>
+        <w:rPr>
+          <w:color w:val="1A1A1A"/>
+          <w:sz w:val="25"/>
+          <w:szCs w:val="25"/>
+          <w:shd w:val="clear" w:color="auto" w:fill="FFFFFF"/>
+        </w:rPr>
+        <w:t xml:space="preserve">Dan Sperber (1996), </w:t>
+      </w:r>
+      <w:proofErr w:type="spellStart"/>
+      <w:r>
+        <w:rPr>
+          <w:color w:val="1A1A1A"/>
+          <w:sz w:val="25"/>
+          <w:szCs w:val="25"/>
+          <w:shd w:val="clear" w:color="auto" w:fill="FFFFFF"/>
+        </w:rPr>
+        <w:t>Richerson</w:t>
+      </w:r>
+      <w:proofErr w:type="spellEnd"/>
+      <w:r>
+        <w:rPr>
+          <w:color w:val="1A1A1A"/>
+          <w:sz w:val="25"/>
+          <w:szCs w:val="25"/>
+          <w:shd w:val="clear" w:color="auto" w:fill="FFFFFF"/>
+        </w:rPr>
+        <w:t xml:space="preserve"> and Boyd 2005</w:t>
+      </w:r>
+    </w:p>
+    <w:p>
+      <w:pPr>
+        <w:rPr>
+          <w:color w:val="1A1A1A"/>
+          <w:sz w:val="25"/>
+          <w:szCs w:val="25"/>
+          <w:shd w:val="clear" w:color="auto" w:fill="FFFFFF"/>
+        </w:rPr>
+      </w:pPr>
+      <w:r>
+        <w:rPr>
+          <w:color w:val="FF0000"/>
+          <w:sz w:val="25"/>
+          <w:szCs w:val="25"/>
+          <w:shd w:val="clear" w:color="auto" w:fill="FFFFFF"/>
+        </w:rPr>
+        <w:t xml:space="preserve">Difference between genetics vs culture: </w:t>
+      </w:r>
+      <w:r>
+        <w:rPr>
+          <w:color w:val="1A1A1A"/>
+          <w:sz w:val="25"/>
+          <w:szCs w:val="25"/>
+          <w:shd w:val="clear" w:color="auto" w:fill="FFFFFF"/>
+        </w:rPr>
+        <w:t xml:space="preserve">These sorts of cultural evolutionary models do not assume that cultural inheritance works in the same way as genetic inheritance. Yet they remain </w:t>
+      </w:r>
+      <w:proofErr w:type="spellStart"/>
+      <w:r>
+        <w:rPr>
+          <w:color w:val="1A1A1A"/>
+          <w:sz w:val="25"/>
+          <w:szCs w:val="25"/>
+          <w:shd w:val="clear" w:color="auto" w:fill="FFFFFF"/>
+        </w:rPr>
+        <w:t>recognisably</w:t>
+      </w:r>
+      <w:proofErr w:type="spellEnd"/>
+      <w:r>
+        <w:rPr>
+          <w:color w:val="1A1A1A"/>
+          <w:sz w:val="25"/>
+          <w:szCs w:val="25"/>
+          <w:shd w:val="clear" w:color="auto" w:fill="FFFFFF"/>
+        </w:rPr>
+        <w:t xml:space="preserve"> evolutionary in style, primarily because they seek to explain the changes in trait frequencies in a population over time. </w:t>
+      </w:r>
+    </w:p>
+    <w:p>
+      <w:pPr>
+        <w:rPr>
+          <w:color w:val="1A1A1A"/>
+          <w:sz w:val="25"/>
+          <w:szCs w:val="25"/>
+          <w:shd w:val="clear" w:color="auto" w:fill="FFFFFF"/>
+        </w:rPr>
+      </w:pPr>
+      <w:r>
+        <w:rPr>
+          <w:color w:val="1A1A1A"/>
+          <w:sz w:val="25"/>
+          <w:szCs w:val="25"/>
+          <w:shd w:val="clear" w:color="auto" w:fill="FFFFFF"/>
+        </w:rPr>
+        <w:t>No one can deny that cultural inheritance is an important factor in explaining how our species has changed over time. Cultural inheritance is not merely a process that acts in parallel to genetic evolution, it is intertwined with genetic evolution.</w:t>
+      </w:r>
+    </w:p>
+    <w:p>
+      <w:r>
+        <w:rPr>
+          <w:color w:val="FF0000"/>
+          <w:sz w:val="25"/>
+          <w:szCs w:val="25"/>
+          <w:shd w:val="clear" w:color="auto" w:fill="FFFFFF"/>
+        </w:rPr>
+        <w:t>Importance of culture: </w:t>
+      </w:r>
+      <w:r>
+        <w:rPr>
+          <w:color w:val="1A1A1A"/>
+          <w:sz w:val="25"/>
+          <w:szCs w:val="25"/>
+          <w:shd w:val="clear" w:color="auto" w:fill="FFFFFF"/>
+        </w:rPr>
+        <w:t>Cultural changes bring about alterations to the environment, which in turn affect both how genes act in development, and what selection pressures act on genes. </w:t>
+      </w:r>
+    </w:p>
+    <w:p>
+      <w:pPr>
+        <w:rPr>
+          <w:color w:val="1A1A1A"/>
+          <w:sz w:val="25"/>
+          <w:szCs w:val="25"/>
+          <w:shd w:val="clear" w:color="auto" w:fill="FFFFFF"/>
+        </w:rPr>
+      </w:pPr>
+      <w:r>
+        <w:rPr>
+          <w:color w:val="FF0000"/>
+        </w:rPr>
+        <w:t xml:space="preserve">Should I </w:t>
+      </w:r>
+      <w:r>
+        <w:rPr>
+          <w:color w:val="FF0000"/>
+        </w:rPr>
+        <w:t xml:space="preserve">Talk about memes? </w:t>
+      </w:r>
+      <w:r>
+        <w:rPr>
+          <w:i/>
+          <w:iCs/>
+          <w:color w:val="1A1A1A"/>
+          <w:sz w:val="25"/>
+          <w:szCs w:val="25"/>
+          <w:shd w:val="clear" w:color="auto" w:fill="FFFFFF"/>
+        </w:rPr>
+        <w:t>Cultural units are not replicators</w:t>
+      </w:r>
+      <w:r>
+        <w:rPr>
+          <w:color w:val="1A1A1A"/>
+          <w:sz w:val="25"/>
+          <w:szCs w:val="25"/>
+          <w:shd w:val="clear" w:color="auto" w:fill="FFFFFF"/>
+        </w:rPr>
+        <w:t>:</w:t>
+      </w:r>
+      <w:r>
+        <w:rPr>
+          <w:color w:val="1A1A1A"/>
+          <w:sz w:val="25"/>
+          <w:szCs w:val="25"/>
+          <w:shd w:val="clear" w:color="auto" w:fill="FFFFFF"/>
+        </w:rPr>
+        <w:t xml:space="preserve"> </w:t>
+      </w:r>
+      <w:r>
+        <w:t xml:space="preserve">Attractor vs Replicator. Attractor - </w:t>
+      </w:r>
+      <w:r>
+        <w:rPr>
+          <w:color w:val="1A1A1A"/>
+          <w:sz w:val="25"/>
+          <w:szCs w:val="25"/>
+          <w:shd w:val="clear" w:color="auto" w:fill="FFFFFF"/>
+        </w:rPr>
+        <w:t>culturally shared patterns of thought, which enable representations to spread through a population without literal copying.</w:t>
+      </w:r>
+    </w:p>
+    <w:p>
+      <w:pPr>
+        <w:rPr>
+          <w:color w:val="1A1A1A"/>
+          <w:sz w:val="25"/>
+          <w:szCs w:val="25"/>
+          <w:shd w:val="clear" w:color="auto" w:fill="FFFFFF"/>
+        </w:rPr>
+      </w:pPr>
+      <w:r>
+        <w:rPr>
+          <w:color w:val="1A1A1A"/>
+          <w:sz w:val="25"/>
+          <w:szCs w:val="25"/>
+          <w:shd w:val="clear" w:color="auto" w:fill="FFFFFF"/>
+        </w:rPr>
+        <w:t>… most cultural items are ‘re-produced’ in the sense that they are produced again and again—with, of course, a causal link between all these productions—but are not reproduced in the sense of being copied from one another…Hence they are not memes, even when they are close ‘copies’ of one another (in a loose sense of ‘copy’, of course). (Sperber 2000, 164–65)</w:t>
+      </w:r>
+    </w:p>
+    <w:p>
+      <w:pPr>
+        <w:rPr>
+          <w:color w:val="1A1A1A"/>
+          <w:sz w:val="25"/>
+          <w:szCs w:val="25"/>
+          <w:shd w:val="clear" w:color="auto" w:fill="FFFFFF"/>
+        </w:rPr>
+      </w:pPr>
+      <w:r>
+        <w:rPr>
+          <w:color w:val="FF0000"/>
+          <w:sz w:val="25"/>
+          <w:szCs w:val="25"/>
+          <w:shd w:val="clear" w:color="auto" w:fill="FFFFFF"/>
+        </w:rPr>
+        <w:t xml:space="preserve">Cultural evolutionary Theories: </w:t>
+      </w:r>
+      <w:r>
+        <w:rPr>
+          <w:color w:val="1A1A1A"/>
+          <w:sz w:val="25"/>
+          <w:szCs w:val="25"/>
+          <w:shd w:val="clear" w:color="auto" w:fill="FFFFFF"/>
+        </w:rPr>
+        <w:t>We want to know what makes some ideas fitter than others. in the cultural realm we will need to look at local psychological dispositions to explain why some ideas are more likely to spread than others.</w:t>
+      </w:r>
+    </w:p>
+    <w:p>
+      <w:r>
+        <w:rPr>
+          <w:color w:val="1A1A1A"/>
+          <w:sz w:val="25"/>
+          <w:szCs w:val="25"/>
+          <w:shd w:val="clear" w:color="auto" w:fill="FFFFFF"/>
+        </w:rPr>
+        <w:t>5 theories that can be put together</w:t>
+      </w:r>
+    </w:p>
+    <w:p/>
+    <w:p>
+      <w:hyperlink r:id="rId12" w:history="1">
+        <w:r>
+          <w:rPr>
+            <w:rStyle w:val="Hyperlink"/>
+          </w:rPr>
+          <w:t>https://plato.stanford.edu/entries/evolution-cultural/#ExpRolCulEvoThe</w:t>
+        </w:r>
+      </w:hyperlink>
+    </w:p>
+    <w:p>
+      <w:r>
+        <w:rPr>
+          <w:color w:val="FF0000"/>
+        </w:rPr>
+        <w:t xml:space="preserve">Five Misunderstandings about Cultural Evolution (2002) </w:t>
+      </w:r>
+      <w:r>
+        <w:t xml:space="preserve">Joseph Henrich, Robert Boyd and Peter J. </w:t>
+      </w:r>
+      <w:proofErr w:type="spellStart"/>
+      <w:r>
+        <w:t>Richerson</w:t>
+      </w:r>
+      <w:proofErr w:type="spellEnd"/>
+      <w:r>
+        <w:t xml:space="preserve">: Second, Sperber (1996), </w:t>
+      </w:r>
+      <w:proofErr w:type="spellStart"/>
+      <w:r>
+        <w:t>Atran</w:t>
+      </w:r>
+      <w:proofErr w:type="spellEnd"/>
+      <w:r>
+        <w:t xml:space="preserve"> (2001) and Boyer (1998) emphasize that unlike genes, ideas are not transmitted intact from one brain to another. Instead, the mental representations in one brain generate observable behavior, a “public representation” in Sperber’s terminology</w:t>
+      </w:r>
+    </w:p>
+    <w:p>
+      <w:r>
+        <w:lastRenderedPageBreak/>
+        <w:t xml:space="preserve">Mental representations will be replicated from one brain to another only if most people induce a unique mental representation from a given public representation. Moreover, inferential processes often systematically transform mental representations, so that unlike genetic transmission, the cultural transmission is highly biased toward </w:t>
+      </w:r>
+      <w:proofErr w:type="gramStart"/>
+      <w:r>
+        <w:t>particular representations</w:t>
+      </w:r>
+      <w:proofErr w:type="gramEnd"/>
+      <w:r>
+        <w:t>. Following Sperber (1996), we call the representations favored by processes of psychological inference (including storage and retrieval) ‘cognitive attractors.’</w:t>
+      </w:r>
+    </w:p>
+    <w:p>
+      <w:r>
+        <w:t xml:space="preserve">cognitive attractors will rapidly concentrate the cultural variation in a population. Instead of a continuum of cultural variants, most people will hold a representation near an attractor. If there is only one attractor, it will dominate. However, if, as seems likely in most cases, </w:t>
+      </w:r>
+      <w:proofErr w:type="spellStart"/>
+      <w:r>
+        <w:t>attactors</w:t>
+      </w:r>
+      <w:proofErr w:type="spellEnd"/>
+      <w:r>
+        <w:t xml:space="preserve"> are many, other selective forces will then act to increase the frequency of people holding one attractor and decrease others. The weak selective forces (‘weak’ relative to the strength of the attractors) will </w:t>
+      </w:r>
+      <w:proofErr w:type="gramStart"/>
+      <w:r>
+        <w:t>actually determine</w:t>
+      </w:r>
+      <w:proofErr w:type="gramEnd"/>
+      <w:r>
+        <w:t xml:space="preserve"> the final distribution of representations in the population.</w:t>
+      </w:r>
+    </w:p>
+    <w:p>
+      <w:pPr>
+        <w:rPr>
+          <w:color w:val="1A1A1A"/>
+          <w:sz w:val="25"/>
+          <w:szCs w:val="25"/>
+          <w:shd w:val="clear" w:color="auto" w:fill="FFFFFF"/>
+        </w:rPr>
+      </w:pPr>
+      <w:r>
+        <w:t>In the formalization, individuals acquire their mental representations by observing the behavior of others. Two cognitive mechanisms affect this learning process.</w:t>
+      </w:r>
+      <w:r>
+        <w:t xml:space="preserve"> </w:t>
+      </w:r>
+      <w:r>
+        <w:t xml:space="preserve">First, inferential transformation captures the </w:t>
+      </w:r>
+      <w:proofErr w:type="gramStart"/>
+      <w:r>
+        <w:t>manner in which</w:t>
+      </w:r>
+      <w:proofErr w:type="gramEnd"/>
+      <w:r>
+        <w:t xml:space="preserve"> cognitive processes of acquisition, storage and </w:t>
+      </w:r>
+      <w:proofErr w:type="spellStart"/>
+      <w:r>
+        <w:t>retieve</w:t>
+      </w:r>
+      <w:proofErr w:type="spellEnd"/>
+      <w:r>
+        <w:t xml:space="preserve"> alter mental representations in ways to favor some representations over others—cognitive </w:t>
+      </w:r>
+      <w:proofErr w:type="spellStart"/>
+      <w:r>
+        <w:t>attactors</w:t>
+      </w:r>
+      <w:proofErr w:type="spellEnd"/>
+      <w:r>
+        <w:t xml:space="preserve">. Because the two extreme </w:t>
+      </w:r>
+      <w:proofErr w:type="spellStart"/>
+      <w:r>
+        <w:t>represetations</w:t>
+      </w:r>
+      <w:proofErr w:type="spellEnd"/>
+      <w:r>
+        <w:t xml:space="preserve">, “Moon as </w:t>
+      </w:r>
+      <w:proofErr w:type="gramStart"/>
+      <w:r>
+        <w:t>person“ and</w:t>
+      </w:r>
+      <w:proofErr w:type="gramEnd"/>
+      <w:r>
+        <w:t xml:space="preserve"> “moon as rock“ are easier to think, they act as cognitive attractors in our example. Individuals who observe behaviors that result from intermediate representations tend to infer mental representations closer to one of the two attractors. The second process, selective attention, captures the tendency for individuals to pay </w:t>
+      </w:r>
+      <w:proofErr w:type="gramStart"/>
+      <w:r>
+        <w:t>particular attention</w:t>
+      </w:r>
+      <w:proofErr w:type="gramEnd"/>
+      <w:r>
+        <w:t xml:space="preserve"> to some individuals more than others. For example, it could be in a modernizing environment, where the representations favored by science are prestigious, people who hold the “moon as </w:t>
+      </w:r>
+      <w:proofErr w:type="gramStart"/>
+      <w:r>
+        <w:t>rock“ representation</w:t>
+      </w:r>
+      <w:proofErr w:type="gramEnd"/>
+      <w:r>
+        <w:t xml:space="preserve"> are more </w:t>
+      </w:r>
+      <w:proofErr w:type="spellStart"/>
+      <w:r>
+        <w:t>succesful</w:t>
+      </w:r>
+      <w:proofErr w:type="spellEnd"/>
+      <w:r>
+        <w:t xml:space="preserve"> than those who hold the alternative, and thus they attract more attention (and are more likely to be learned from). </w:t>
+      </w:r>
+      <w:proofErr w:type="gramStart"/>
+      <w:r>
+        <w:t>Finally</w:t>
+      </w:r>
+      <w:proofErr w:type="gramEnd"/>
+      <w:r>
+        <w:t xml:space="preserve"> we assume the effects of inferential transformation are much stronger than the effects of selective attention.</w:t>
+      </w:r>
+    </w:p>
+    <w:p>
+      <w:bookmarkStart w:id="12" w:name="_GoBack"/>
+      <w:bookmarkEnd w:id="12"/>
     </w:p>
     <w:p>
       <w:pPr>
         <w:pStyle w:val="Heading2"/>
       </w:pPr>
-      <w:bookmarkStart w:id="12" w:name="_Toc2092330"/>
-      <w:r>
-        <w:t>2.1 CULTURE TRANSMISSION</w:t>
-      </w:r>
-      <w:bookmarkEnd w:id="12"/>
-    </w:p>
-    <w:p>
-      <w:pPr>
-        <w:pStyle w:val="Heading2"/>
-      </w:pPr>
       <w:bookmarkStart w:id="13" w:name="_Toc2092331"/>
       <w:r>
         <w:t>2.2 CULTURAL ATTRACTOR THEORY</w:t>
       </w:r>
       <w:bookmarkEnd w:id="13"/>
     </w:p>
-    <w:p>
-      <w:pPr>
+    <w:p/>
+    <w:p>
+      <w:r>
+        <w:t xml:space="preserve">One of the models to explain the process of cultural evolution is Cultural Attraction Theory (CAT) which differs from other evolutionary approaches as it develops the idea of constructive convergence in cultural transmission [2]. Constructive convergence refers to processes of cultural transmission that cause systematic transformation rather than faithful replication of cultural items. However, the transformations are biased and </w:t>
+      </w:r>
+      <w:proofErr w:type="spellStart"/>
+      <w:r>
+        <w:t>favour</w:t>
+      </w:r>
+      <w:proofErr w:type="spellEnd"/>
+      <w:r>
+        <w:t xml:space="preserve"> the production of some cultural items. These transformation biases can be explained by the existence of factors of attractions, which stabilize the distribution of cultural items at a macro level (whole populations and across generations) [3].</w:t>
+      </w:r>
+    </w:p>
+    <w:p>
+      <w:r>
+        <w:t>[2] Heintz, C. (2017) Cultural Attraction Theory. International Encyclopedia of Anthropology, Wiley Online Library.</w:t>
+      </w:r>
+    </w:p>
+    <w:p>
+      <w:r>
+        <w:t xml:space="preserve">[3] </w:t>
+      </w:r>
+      <w:proofErr w:type="spellStart"/>
+      <w:r>
+        <w:t>Claidière</w:t>
+      </w:r>
+      <w:proofErr w:type="spellEnd"/>
+      <w:r>
+        <w:t>, N., Sperber, D. (2007). The role of attraction in cultural evolution. Journal of Cognition and Culture 7 (2007)</w:t>
+      </w:r>
+    </w:p>
+    <w:p>
+      <w:r>
+        <w:t>89-111.</w:t>
+      </w:r>
+    </w:p>
+    <w:p/>
+    <w:p/>
+    <w:p>
+      <w:r>
+        <w:t>Attraction can have Cognitive disposition, but also psychological or environmental. And it can change over time depending on the factor…but slowly</w:t>
+      </w:r>
+    </w:p>
+    <w:p>
+      <w:r>
+        <w:t>Attraction vs selection</w:t>
+      </w:r>
+    </w:p>
+    <w:p>
+      <w:pPr>
+        <w:jc w:val="left"/>
+      </w:pPr>
+      <w:r>
+        <w:t xml:space="preserve">2.3.1 </w:t>
+      </w:r>
+      <w:proofErr w:type="spellStart"/>
+      <w:r>
+        <w:t>Determistic</w:t>
+      </w:r>
+      <w:proofErr w:type="spellEnd"/>
+    </w:p>
+    <w:p>
+      <w:pPr>
+        <w:jc w:val="left"/>
+      </w:pPr>
+    </w:p>
+    <w:p>
+      <w:pPr>
+        <w:jc w:val="left"/>
         <w:sectPr>
-          <w:footerReference w:type="default" r:id="rId12"/>
+          <w:footerReference w:type="default" r:id="rId13"/>
           <w:pgSz w:w="12240" w:h="15840"/>
           <w:pgMar w:top="1440" w:right="1440" w:bottom="1440" w:left="1440" w:header="0" w:footer="0" w:gutter="0"/>
           <w:pgNumType w:start="1"/>
@@ -3805,6 +4410,9 @@
           </w:cols>
         </w:sectPr>
       </w:pPr>
+      <w:r>
+        <w:t>2.3.2 Probabilistic</w:t>
+      </w:r>
     </w:p>
     <w:p/>
     <w:p>
@@ -3858,25 +4466,7 @@
           <w:sz w:val="24"/>
           <w:szCs w:val="24"/>
         </w:rPr>
-        <w:t xml:space="preserve">The design of this project is a result of a collaborative work and ideas between the supervisor of the project and head of the Cognitive Science department of the Central Eastern University, Dr. Christophe </w:t>
-      </w:r>
-      <w:proofErr w:type="spellStart"/>
-      <w:r>
-        <w:rPr>
-          <w:rFonts w:ascii="Times New Roman" w:eastAsia="Times New Roman" w:hAnsi="Times New Roman" w:cs="Times New Roman"/>
-          <w:sz w:val="24"/>
-          <w:szCs w:val="24"/>
-        </w:rPr>
-        <w:t>Heintz</w:t>
-      </w:r>
-      <w:proofErr w:type="spellEnd"/>
-      <w:r>
-        <w:rPr>
-          <w:rFonts w:ascii="Times New Roman" w:eastAsia="Times New Roman" w:hAnsi="Times New Roman" w:cs="Times New Roman"/>
-          <w:sz w:val="24"/>
-          <w:szCs w:val="24"/>
-        </w:rPr>
-        <w:t xml:space="preserve"> and </w:t>
+        <w:t xml:space="preserve">The design of this project is a result of a collaborative work and ideas between the supervisor of the project and head of the Cognitive Science department of the Central Eastern University, Dr. Christophe Heintz and </w:t>
       </w:r>
       <w:proofErr w:type="gramStart"/>
       <w:r>
@@ -3913,42 +4503,79 @@
           <w:sz w:val="24"/>
           <w:szCs w:val="24"/>
         </w:rPr>
-        <w:t xml:space="preserve">Due to the deeper and wider knowledge of C.A.T. and the longer history on the field of Cognitive Science, the conditions tested on this experiment are a result of the Dr. </w:t>
-      </w:r>
-      <w:proofErr w:type="spellStart"/>
-      <w:r>
-        <w:rPr>
-          <w:rFonts w:ascii="Times New Roman" w:eastAsia="Times New Roman" w:hAnsi="Times New Roman" w:cs="Times New Roman"/>
-          <w:sz w:val="24"/>
-          <w:szCs w:val="24"/>
-        </w:rPr>
-        <w:t>Heintz</w:t>
-      </w:r>
-      <w:proofErr w:type="spellEnd"/>
-      <w:r>
-        <w:rPr>
-          <w:rFonts w:ascii="Times New Roman" w:eastAsia="Times New Roman" w:hAnsi="Times New Roman" w:cs="Times New Roman"/>
-          <w:sz w:val="24"/>
-          <w:szCs w:val="24"/>
-        </w:rPr>
-        <w:t xml:space="preserve"> ideas </w:t>
-      </w:r>
-      <w:r>
-        <w:rPr>
-          <w:rFonts w:ascii="Times New Roman" w:eastAsia="Times New Roman" w:hAnsi="Times New Roman" w:cs="Times New Roman"/>
-          <w:color w:val="FF0000"/>
-          <w:sz w:val="24"/>
-          <w:szCs w:val="24"/>
-        </w:rPr>
-        <w:t>(with my minimal contributions)</w:t>
-      </w:r>
-      <w:r>
-        <w:rPr>
-          <w:rFonts w:ascii="Times New Roman" w:eastAsia="Times New Roman" w:hAnsi="Times New Roman" w:cs="Times New Roman"/>
-          <w:sz w:val="24"/>
-          <w:szCs w:val="24"/>
-        </w:rPr>
-        <w:t xml:space="preserve">. And the implementation of the project, </w:t>
+        <w:t>Due to the deeper and wider knowledge of C</w:t>
+      </w:r>
+      <w:r>
+        <w:rPr>
+          <w:rFonts w:ascii="Times New Roman" w:eastAsia="Times New Roman" w:hAnsi="Times New Roman" w:cs="Times New Roman"/>
+          <w:sz w:val="24"/>
+          <w:szCs w:val="24"/>
+        </w:rPr>
+        <w:t xml:space="preserve">ultural Attraction </w:t>
+      </w:r>
+      <w:r>
+        <w:rPr>
+          <w:rFonts w:ascii="Times New Roman" w:eastAsia="Times New Roman" w:hAnsi="Times New Roman" w:cs="Times New Roman"/>
+          <w:sz w:val="24"/>
+          <w:szCs w:val="24"/>
+        </w:rPr>
+        <w:t>T</w:t>
+      </w:r>
+      <w:r>
+        <w:rPr>
+          <w:rFonts w:ascii="Times New Roman" w:eastAsia="Times New Roman" w:hAnsi="Times New Roman" w:cs="Times New Roman"/>
+          <w:sz w:val="24"/>
+          <w:szCs w:val="24"/>
+        </w:rPr>
+        <w:t>heory</w:t>
+      </w:r>
+      <w:r>
+        <w:rPr>
+          <w:rFonts w:ascii="Times New Roman" w:eastAsia="Times New Roman" w:hAnsi="Times New Roman" w:cs="Times New Roman"/>
+          <w:sz w:val="24"/>
+          <w:szCs w:val="24"/>
+        </w:rPr>
+        <w:t xml:space="preserve"> and the longer history on the field of Cognitive Science, the conditions tested on this experiment </w:t>
+      </w:r>
+      <w:r>
+        <w:rPr>
+          <w:rFonts w:ascii="Times New Roman" w:eastAsia="Times New Roman" w:hAnsi="Times New Roman" w:cs="Times New Roman"/>
+          <w:sz w:val="24"/>
+          <w:szCs w:val="24"/>
+        </w:rPr>
+        <w:t>are a creation from</w:t>
+      </w:r>
+      <w:r>
+        <w:rPr>
+          <w:rFonts w:ascii="Times New Roman" w:eastAsia="Times New Roman" w:hAnsi="Times New Roman" w:cs="Times New Roman"/>
+          <w:sz w:val="24"/>
+          <w:szCs w:val="24"/>
+        </w:rPr>
+        <w:t xml:space="preserve"> Dr. Heintz ideas. </w:t>
+      </w:r>
+      <w:r>
+        <w:rPr>
+          <w:rFonts w:ascii="Times New Roman" w:eastAsia="Times New Roman" w:hAnsi="Times New Roman" w:cs="Times New Roman"/>
+          <w:sz w:val="24"/>
+          <w:szCs w:val="24"/>
+        </w:rPr>
+        <w:t>The</w:t>
+      </w:r>
+      <w:r>
+        <w:rPr>
+          <w:rFonts w:ascii="Times New Roman" w:eastAsia="Times New Roman" w:hAnsi="Times New Roman" w:cs="Times New Roman"/>
+          <w:sz w:val="24"/>
+          <w:szCs w:val="24"/>
+        </w:rPr>
+        <w:t xml:space="preserve"> implementation of the project, </w:t>
+      </w:r>
+      <w:r>
+        <w:rPr>
+          <w:rFonts w:ascii="Times New Roman" w:eastAsia="Times New Roman" w:hAnsi="Times New Roman" w:cs="Times New Roman"/>
+          <w:sz w:val="24"/>
+          <w:szCs w:val="24"/>
+        </w:rPr>
+        <w:t xml:space="preserve">which </w:t>
       </w:r>
       <w:proofErr w:type="gramStart"/>
       <w:r>
@@ -3957,7 +4584,7 @@
           <w:sz w:val="24"/>
           <w:szCs w:val="24"/>
         </w:rPr>
-        <w:t>meaning:</w:t>
+        <w:t>contains:</w:t>
       </w:r>
       <w:proofErr w:type="gramEnd"/>
       <w:r>
@@ -3966,7 +4593,63 @@
           <w:sz w:val="24"/>
           <w:szCs w:val="24"/>
         </w:rPr>
-        <w:t xml:space="preserve"> developing, deploying and maintaining the website are result of my expertise on the field of Information Technology, due to my Bachelor in Computer Science and work experience on the aforementioned area. </w:t>
+        <w:t xml:space="preserve"> </w:t>
+      </w:r>
+      <w:r>
+        <w:rPr>
+          <w:rFonts w:ascii="Times New Roman" w:eastAsia="Times New Roman" w:hAnsi="Times New Roman" w:cs="Times New Roman"/>
+          <w:sz w:val="24"/>
+          <w:szCs w:val="24"/>
+        </w:rPr>
+        <w:t>develop</w:t>
+      </w:r>
+      <w:r>
+        <w:rPr>
+          <w:rFonts w:ascii="Times New Roman" w:eastAsia="Times New Roman" w:hAnsi="Times New Roman" w:cs="Times New Roman"/>
+          <w:sz w:val="24"/>
+          <w:szCs w:val="24"/>
+        </w:rPr>
+        <w:t>ment and</w:t>
+      </w:r>
+      <w:r>
+        <w:rPr>
+          <w:rFonts w:ascii="Times New Roman" w:eastAsia="Times New Roman" w:hAnsi="Times New Roman" w:cs="Times New Roman"/>
+          <w:sz w:val="24"/>
+          <w:szCs w:val="24"/>
+        </w:rPr>
+        <w:t xml:space="preserve"> deploy</w:t>
+      </w:r>
+      <w:r>
+        <w:rPr>
+          <w:rFonts w:ascii="Times New Roman" w:eastAsia="Times New Roman" w:hAnsi="Times New Roman" w:cs="Times New Roman"/>
+          <w:sz w:val="24"/>
+          <w:szCs w:val="24"/>
+        </w:rPr>
+        <w:t>ment</w:t>
+      </w:r>
+      <w:r>
+        <w:rPr>
+          <w:rFonts w:ascii="Times New Roman" w:eastAsia="Times New Roman" w:hAnsi="Times New Roman" w:cs="Times New Roman"/>
+          <w:sz w:val="24"/>
+          <w:szCs w:val="24"/>
+        </w:rPr>
+        <w:t xml:space="preserve"> </w:t>
+      </w:r>
+      <w:r>
+        <w:rPr>
+          <w:rFonts w:ascii="Times New Roman" w:eastAsia="Times New Roman" w:hAnsi="Times New Roman" w:cs="Times New Roman"/>
+          <w:sz w:val="24"/>
+          <w:szCs w:val="24"/>
+        </w:rPr>
+        <w:t>of</w:t>
+      </w:r>
+      <w:r>
+        <w:rPr>
+          <w:rFonts w:ascii="Times New Roman" w:eastAsia="Times New Roman" w:hAnsi="Times New Roman" w:cs="Times New Roman"/>
+          <w:sz w:val="24"/>
+          <w:szCs w:val="24"/>
+        </w:rPr>
+        <w:t xml:space="preserve"> the website are result of my expertise on the field of Information Technology, due to my Bachelor in Computer Science and work experience on the aforementioned area. </w:t>
       </w:r>
     </w:p>
     <w:p>
@@ -3989,55 +4672,93 @@
         </w:rPr>
         <w:t xml:space="preserve">On the following chapters, it will be detailed the architecture of the website, including the technical aspects of it, </w:t>
       </w:r>
+      <w:r>
+        <w:rPr>
+          <w:rFonts w:ascii="Times New Roman" w:eastAsia="Times New Roman" w:hAnsi="Times New Roman" w:cs="Times New Roman"/>
+          <w:sz w:val="24"/>
+          <w:szCs w:val="24"/>
+        </w:rPr>
+        <w:t>and</w:t>
+      </w:r>
+      <w:r>
+        <w:rPr>
+          <w:rFonts w:ascii="Times New Roman" w:eastAsia="Times New Roman" w:hAnsi="Times New Roman" w:cs="Times New Roman"/>
+          <w:sz w:val="24"/>
+          <w:szCs w:val="24"/>
+        </w:rPr>
+        <w:t xml:space="preserve"> the conditions tested, the reasoning behind each of them, and how they are related with the theory of factors of attraction. The code of the website won’t be presented nor explained on this paper because it’s not the aim of this project approaching the </w:t>
+      </w:r>
+      <w:r>
+        <w:rPr>
+          <w:rFonts w:ascii="Times New Roman" w:eastAsia="Times New Roman" w:hAnsi="Times New Roman" w:cs="Times New Roman"/>
+          <w:color w:val="212121"/>
+          <w:sz w:val="24"/>
+          <w:szCs w:val="24"/>
+          <w:highlight w:val="white"/>
+        </w:rPr>
+        <w:t xml:space="preserve">nuances of computer programming, but rather test the Cultural Attractor Theory using a web platform which enables high availability and collection of data. That said, the code </w:t>
+      </w:r>
+      <w:r>
+        <w:rPr>
+          <w:rFonts w:ascii="Times New Roman" w:eastAsia="Times New Roman" w:hAnsi="Times New Roman" w:cs="Times New Roman"/>
+          <w:color w:val="212121"/>
+          <w:sz w:val="24"/>
+          <w:szCs w:val="24"/>
+          <w:highlight w:val="white"/>
+        </w:rPr>
+        <w:t>has</w:t>
+      </w:r>
+      <w:r>
+        <w:rPr>
+          <w:rFonts w:ascii="Times New Roman" w:eastAsia="Times New Roman" w:hAnsi="Times New Roman" w:cs="Times New Roman"/>
+          <w:color w:val="212121"/>
+          <w:sz w:val="24"/>
+          <w:szCs w:val="24"/>
+          <w:highlight w:val="white"/>
+        </w:rPr>
+        <w:t xml:space="preserve"> comments in itself with the goal to facilitate the understanding of anyone interested on it and it</w:t>
+      </w:r>
+      <w:r>
+        <w:rPr>
+          <w:rFonts w:ascii="Times New Roman" w:eastAsia="Times New Roman" w:hAnsi="Times New Roman" w:cs="Times New Roman"/>
+          <w:color w:val="212121"/>
+          <w:sz w:val="24"/>
+          <w:szCs w:val="24"/>
+          <w:highlight w:val="white"/>
+        </w:rPr>
+        <w:t xml:space="preserve"> i</w:t>
+      </w:r>
+      <w:r>
+        <w:rPr>
+          <w:rFonts w:ascii="Times New Roman" w:eastAsia="Times New Roman" w:hAnsi="Times New Roman" w:cs="Times New Roman"/>
+          <w:color w:val="212121"/>
+          <w:sz w:val="24"/>
+          <w:szCs w:val="24"/>
+          <w:highlight w:val="white"/>
+        </w:rPr>
+        <w:t xml:space="preserve">s available on the personal GitHub repository of the author of this </w:t>
+      </w:r>
       <w:proofErr w:type="gramStart"/>
       <w:r>
         <w:rPr>
           <w:rFonts w:ascii="Times New Roman" w:eastAsia="Times New Roman" w:hAnsi="Times New Roman" w:cs="Times New Roman"/>
-          <w:sz w:val="24"/>
-          <w:szCs w:val="24"/>
-        </w:rPr>
-        <w:t>and also</w:t>
+          <w:color w:val="212121"/>
+          <w:sz w:val="24"/>
+          <w:szCs w:val="24"/>
+          <w:highlight w:val="white"/>
+        </w:rPr>
+        <w:t>Master’s</w:t>
       </w:r>
       <w:proofErr w:type="gramEnd"/>
       <w:r>
         <w:rPr>
           <w:rFonts w:ascii="Times New Roman" w:eastAsia="Times New Roman" w:hAnsi="Times New Roman" w:cs="Times New Roman"/>
-          <w:sz w:val="24"/>
-          <w:szCs w:val="24"/>
-        </w:rPr>
-        <w:t xml:space="preserve"> the conditions tested, the reasoning behind each of them, and how they are related with the theory of factors of attraction. The code of the website won’t be presented nor explained on this paper because it’s not the aim of this project approaching the </w:t>
-      </w:r>
-      <w:r>
-        <w:rPr>
-          <w:rFonts w:ascii="Times New Roman" w:eastAsia="Times New Roman" w:hAnsi="Times New Roman" w:cs="Times New Roman"/>
           <w:color w:val="212121"/>
           <w:sz w:val="24"/>
           <w:szCs w:val="24"/>
           <w:highlight w:val="white"/>
         </w:rPr>
-        <w:t xml:space="preserve">nuances of computer programming, but rather test the Cultural Attractor Theory using a web platform which enables high availability and collection of data. That said, the code </w:t>
-      </w:r>
-      <w:proofErr w:type="gramStart"/>
-      <w:r>
-        <w:rPr>
-          <w:rFonts w:ascii="Times New Roman" w:eastAsia="Times New Roman" w:hAnsi="Times New Roman" w:cs="Times New Roman"/>
-          <w:color w:val="212121"/>
-          <w:sz w:val="24"/>
-          <w:szCs w:val="24"/>
-          <w:highlight w:val="white"/>
-        </w:rPr>
-        <w:t>have</w:t>
-      </w:r>
-      <w:proofErr w:type="gramEnd"/>
-      <w:r>
-        <w:rPr>
-          <w:rFonts w:ascii="Times New Roman" w:eastAsia="Times New Roman" w:hAnsi="Times New Roman" w:cs="Times New Roman"/>
-          <w:color w:val="212121"/>
-          <w:sz w:val="24"/>
-          <w:szCs w:val="24"/>
-          <w:highlight w:val="white"/>
-        </w:rPr>
-        <w:t xml:space="preserve"> comments in itself with the goal to facilitate the understanding of anyone interested on it and it’s available on the personal GitHub repository of the author of this Master’s Thesis. That can be accessed at: https://github.com/RenanOm92/factorsAttractionFirebase.</w:t>
+        <w:t xml:space="preserve"> Thesis. That can be accessed at: https://github.com/RenanOm92/factorsAttractionFirebase.</w:t>
       </w:r>
     </w:p>
     <w:p>
@@ -4092,7 +4813,6 @@
           <w:szCs w:val="24"/>
           <w:highlight w:val="white"/>
         </w:rPr>
-        <w:lastRenderedPageBreak/>
         <w:t>Talk about the screens (home screen, instructions, start screen, fill-out, feedback screen, results screen)</w:t>
       </w:r>
     </w:p>
@@ -4157,7 +4877,7 @@
         </w:rPr>
         <w:t xml:space="preserve">[insert reference </w:t>
       </w:r>
-      <w:hyperlink r:id="rId13">
+      <w:hyperlink r:id="rId14">
         <w:r>
           <w:rPr>
             <w:rFonts w:ascii="Times New Roman" w:eastAsia="Times New Roman" w:hAnsi="Times New Roman" w:cs="Times New Roman"/>
@@ -4230,7 +4950,7 @@
         </w:rPr>
         <w:t xml:space="preserve">[insert reference </w:t>
       </w:r>
-      <w:hyperlink r:id="rId14">
+      <w:hyperlink r:id="rId15">
         <w:r>
           <w:rPr>
             <w:rFonts w:ascii="Times New Roman" w:eastAsia="Times New Roman" w:hAnsi="Times New Roman" w:cs="Times New Roman"/>
@@ -4278,23 +4998,80 @@
         </w:rPr>
         <w:t xml:space="preserve">With </w:t>
       </w:r>
-      <w:proofErr w:type="gramStart"/>
-      <w:r>
-        <w:rPr>
-          <w:rFonts w:ascii="Times New Roman" w:eastAsia="Times New Roman" w:hAnsi="Times New Roman" w:cs="Times New Roman"/>
-          <w:sz w:val="24"/>
-          <w:szCs w:val="24"/>
-        </w:rPr>
-        <w:t>all of</w:t>
-      </w:r>
-      <w:proofErr w:type="gramEnd"/>
-      <w:r>
-        <w:rPr>
-          <w:rFonts w:ascii="Times New Roman" w:eastAsia="Times New Roman" w:hAnsi="Times New Roman" w:cs="Times New Roman"/>
-          <w:sz w:val="24"/>
-          <w:szCs w:val="24"/>
-        </w:rPr>
-        <w:t xml:space="preserve"> these qualities listed above, Angular was chosen as the framework used for constructing the website of the experiment. The version utilized was Angular 5, released on November 1st of 2017. </w:t>
+      <w:r>
+        <w:rPr>
+          <w:rFonts w:ascii="Times New Roman" w:eastAsia="Times New Roman" w:hAnsi="Times New Roman" w:cs="Times New Roman"/>
+          <w:sz w:val="24"/>
+          <w:szCs w:val="24"/>
+        </w:rPr>
+        <w:t>all</w:t>
+      </w:r>
+      <w:r>
+        <w:rPr>
+          <w:rFonts w:ascii="Times New Roman" w:eastAsia="Times New Roman" w:hAnsi="Times New Roman" w:cs="Times New Roman"/>
+          <w:sz w:val="24"/>
+          <w:szCs w:val="24"/>
+        </w:rPr>
+        <w:t xml:space="preserve"> these qualities listed above, Angular was chosen as the framework used for constructing the website of the experiment. The version utilized was Angular 5, </w:t>
+      </w:r>
+      <w:r>
+        <w:rPr>
+          <w:rFonts w:ascii="Times New Roman" w:eastAsia="Times New Roman" w:hAnsi="Times New Roman" w:cs="Times New Roman"/>
+          <w:sz w:val="24"/>
+          <w:szCs w:val="24"/>
+        </w:rPr>
+        <w:t xml:space="preserve">which has </w:t>
+      </w:r>
+      <w:r>
+        <w:rPr>
+          <w:rFonts w:ascii="Times New Roman" w:eastAsia="Times New Roman" w:hAnsi="Times New Roman" w:cs="Times New Roman"/>
+          <w:sz w:val="24"/>
+          <w:szCs w:val="24"/>
+        </w:rPr>
+        <w:t>released</w:t>
+      </w:r>
+      <w:r>
+        <w:rPr>
+          <w:rFonts w:ascii="Times New Roman" w:eastAsia="Times New Roman" w:hAnsi="Times New Roman" w:cs="Times New Roman"/>
+          <w:sz w:val="24"/>
+          <w:szCs w:val="24"/>
+        </w:rPr>
+        <w:t xml:space="preserve"> date</w:t>
+      </w:r>
+      <w:r>
+        <w:rPr>
+          <w:rFonts w:ascii="Times New Roman" w:eastAsia="Times New Roman" w:hAnsi="Times New Roman" w:cs="Times New Roman"/>
+          <w:sz w:val="24"/>
+          <w:szCs w:val="24"/>
+        </w:rPr>
+        <w:t xml:space="preserve"> on November 1st of 2017. </w:t>
+      </w:r>
+      <w:r>
+        <w:rPr>
+          <w:rFonts w:ascii="Times New Roman" w:eastAsia="Times New Roman" w:hAnsi="Times New Roman" w:cs="Times New Roman"/>
+          <w:color w:val="FF0000"/>
+          <w:sz w:val="24"/>
+          <w:szCs w:val="24"/>
+        </w:rPr>
+        <w:t>[</w:t>
+      </w:r>
+      <w:r>
+        <w:rPr>
+          <w:rFonts w:ascii="Times New Roman" w:eastAsia="Times New Roman" w:hAnsi="Times New Roman" w:cs="Times New Roman"/>
+          <w:color w:val="FF0000"/>
+          <w:sz w:val="24"/>
+          <w:szCs w:val="24"/>
+        </w:rPr>
+        <w:t>insert</w:t>
+      </w:r>
+      <w:r>
+        <w:rPr>
+          <w:rFonts w:ascii="Times New Roman" w:eastAsia="Times New Roman" w:hAnsi="Times New Roman" w:cs="Times New Roman"/>
+          <w:color w:val="FF0000"/>
+          <w:sz w:val="24"/>
+          <w:szCs w:val="24"/>
+        </w:rPr>
+        <w:t xml:space="preserve"> references]</w:t>
       </w:r>
     </w:p>
     <w:p>
@@ -4360,7 +5137,7 @@
         </w:rPr>
         <w:t xml:space="preserve">[insert reference </w:t>
       </w:r>
-      <w:hyperlink r:id="rId15">
+      <w:hyperlink r:id="rId16">
         <w:r>
           <w:rPr>
             <w:rFonts w:ascii="Times New Roman" w:eastAsia="Times New Roman" w:hAnsi="Times New Roman" w:cs="Times New Roman"/>
@@ -4387,8 +5164,16 @@
           <w:sz w:val="24"/>
           <w:szCs w:val="24"/>
         </w:rPr>
+        <w:t xml:space="preserve">Firebase was the chosen platform because it offers a free plan with the following specifications, which covers all the needs of the project: hosting the web application, 100 simultaneous </w:t>
+      </w:r>
+      <w:r>
+        <w:rPr>
+          <w:rFonts w:ascii="Times New Roman" w:eastAsia="Times New Roman" w:hAnsi="Times New Roman" w:cs="Times New Roman"/>
+          <w:sz w:val="24"/>
+          <w:szCs w:val="24"/>
+        </w:rPr>
         <w:lastRenderedPageBreak/>
-        <w:t xml:space="preserve">Firebase was the chosen platform because it offers a free plan with the following specifications, which covers all the needs of the project: hosting the web application, 100 simultaneous connections, saving the data on a database with a limit of 1 </w:t>
+        <w:t xml:space="preserve">connections, saving the data on a database with a limit of 1 </w:t>
       </w:r>
       <w:r>
         <w:rPr>
@@ -4451,7 +5236,7 @@
                     <pic:cNvPicPr preferRelativeResize="0"/>
                   </pic:nvPicPr>
                   <pic:blipFill>
-                    <a:blip r:embed="rId16"/>
+                    <a:blip r:embed="rId17"/>
                     <a:srcRect/>
                     <a:stretch>
                       <a:fillRect/>
@@ -4490,7 +5275,7 @@
         </w:rPr>
         <w:t xml:space="preserve"> [Figure X]. [insert reference </w:t>
       </w:r>
-      <w:hyperlink r:id="rId17">
+      <w:hyperlink r:id="rId18">
         <w:r>
           <w:rPr>
             <w:rFonts w:ascii="Times New Roman" w:eastAsia="Times New Roman" w:hAnsi="Times New Roman" w:cs="Times New Roman"/>
@@ -4582,7 +5367,7 @@
         </w:rPr>
         <w:t xml:space="preserve">[insert reference </w:t>
       </w:r>
-      <w:hyperlink r:id="rId18">
+      <w:hyperlink r:id="rId19">
         <w:r>
           <w:rPr>
             <w:rFonts w:ascii="Times New Roman" w:eastAsia="Times New Roman" w:hAnsi="Times New Roman" w:cs="Times New Roman"/>
@@ -4858,7 +5643,7 @@
                     <pic:cNvPicPr preferRelativeResize="0"/>
                   </pic:nvPicPr>
                   <pic:blipFill>
-                    <a:blip r:embed="rId19"/>
+                    <a:blip r:embed="rId20"/>
                     <a:srcRect/>
                     <a:stretch>
                       <a:fillRect/>
@@ -6656,16 +7441,14 @@
         <w:tab/>
         <w:t xml:space="preserve">Even though the scenarios are randomly assigned, it was created a weighted value </w:t>
       </w:r>
-      <w:proofErr w:type="gramStart"/>
-      <w:r>
-        <w:rPr>
-          <w:rFonts w:ascii="Times New Roman" w:eastAsia="Times New Roman" w:hAnsi="Times New Roman" w:cs="Times New Roman"/>
-          <w:sz w:val="24"/>
-          <w:szCs w:val="24"/>
-        </w:rPr>
-        <w:t>of  appearance</w:t>
-      </w:r>
-      <w:proofErr w:type="gramEnd"/>
+      <w:r>
+        <w:rPr>
+          <w:rFonts w:ascii="Times New Roman" w:eastAsia="Times New Roman" w:hAnsi="Times New Roman" w:cs="Times New Roman"/>
+          <w:sz w:val="24"/>
+          <w:szCs w:val="24"/>
+        </w:rPr>
+        <w:t>of appearance</w:t>
+      </w:r>
       <w:r>
         <w:rPr>
           <w:rFonts w:ascii="Times New Roman" w:eastAsia="Times New Roman" w:hAnsi="Times New Roman" w:cs="Times New Roman"/>
@@ -6788,16 +7571,14 @@
         </w:rPr>
         <w:t xml:space="preserve"> not being too close to the edges of the screen, nor being in the center. The cross </w:t>
       </w:r>
-      <w:proofErr w:type="spellStart"/>
-      <w:r>
-        <w:rPr>
-          <w:rFonts w:ascii="Times New Roman" w:eastAsia="Times New Roman" w:hAnsi="Times New Roman" w:cs="Times New Roman"/>
-          <w:sz w:val="24"/>
-          <w:szCs w:val="24"/>
-        </w:rPr>
-        <w:t>can not</w:t>
-      </w:r>
-      <w:proofErr w:type="spellEnd"/>
+      <w:r>
+        <w:rPr>
+          <w:rFonts w:ascii="Times New Roman" w:eastAsia="Times New Roman" w:hAnsi="Times New Roman" w:cs="Times New Roman"/>
+          <w:sz w:val="24"/>
+          <w:szCs w:val="24"/>
+        </w:rPr>
+        <w:t>cannot</w:t>
+      </w:r>
       <w:r>
         <w:rPr>
           <w:rFonts w:ascii="Times New Roman" w:eastAsia="Times New Roman" w:hAnsi="Times New Roman" w:cs="Times New Roman"/>
@@ -6841,18 +7622,16 @@
           <w:sz w:val="24"/>
           <w:szCs w:val="24"/>
         </w:rPr>
-        <w:t xml:space="preserve">Based on those </w:t>
-      </w:r>
-      <w:proofErr w:type="spellStart"/>
-      <w:r>
-        <w:rPr>
-          <w:rFonts w:ascii="Times New Roman" w:eastAsia="Times New Roman" w:hAnsi="Times New Roman" w:cs="Times New Roman"/>
-          <w:sz w:val="24"/>
-          <w:szCs w:val="24"/>
-        </w:rPr>
-        <w:t>informations</w:t>
-      </w:r>
-      <w:proofErr w:type="spellEnd"/>
+        <w:t xml:space="preserve">Based on </w:t>
+      </w:r>
+      <w:r>
+        <w:rPr>
+          <w:rFonts w:ascii="Times New Roman" w:eastAsia="Times New Roman" w:hAnsi="Times New Roman" w:cs="Times New Roman"/>
+          <w:sz w:val="24"/>
+          <w:szCs w:val="24"/>
+        </w:rPr>
+        <w:t>that two information</w:t>
+      </w:r>
       <w:r>
         <w:rPr>
           <w:rFonts w:ascii="Times New Roman" w:eastAsia="Times New Roman" w:hAnsi="Times New Roman" w:cs="Times New Roman"/>
@@ -6861,23 +7640,21 @@
         </w:rPr>
         <w:t xml:space="preserve">, the original position of the cross is a random value in pixels between 5% of the screen size until 45% or 55% until 95% (for both height and width independently). </w:t>
       </w:r>
-      <w:proofErr w:type="gramStart"/>
-      <w:r>
-        <w:rPr>
-          <w:rFonts w:ascii="Times New Roman" w:eastAsia="Times New Roman" w:hAnsi="Times New Roman" w:cs="Times New Roman"/>
-          <w:sz w:val="24"/>
-          <w:szCs w:val="24"/>
-        </w:rPr>
-        <w:t>So</w:t>
-      </w:r>
-      <w:proofErr w:type="gramEnd"/>
-      <w:r>
-        <w:rPr>
-          <w:rFonts w:ascii="Times New Roman" w:eastAsia="Times New Roman" w:hAnsi="Times New Roman" w:cs="Times New Roman"/>
-          <w:sz w:val="24"/>
-          <w:szCs w:val="24"/>
-        </w:rPr>
-        <w:t xml:space="preserve"> for example, if the screen resolution is 2000 × 1000 pixels (width × height), </w:t>
+      <w:r>
+        <w:rPr>
+          <w:rFonts w:ascii="Times New Roman" w:eastAsia="Times New Roman" w:hAnsi="Times New Roman" w:cs="Times New Roman"/>
+          <w:sz w:val="24"/>
+          <w:szCs w:val="24"/>
+        </w:rPr>
+        <w:t xml:space="preserve">For </w:t>
+      </w:r>
+      <w:r>
+        <w:rPr>
+          <w:rFonts w:ascii="Times New Roman" w:eastAsia="Times New Roman" w:hAnsi="Times New Roman" w:cs="Times New Roman"/>
+          <w:sz w:val="24"/>
+          <w:szCs w:val="24"/>
+        </w:rPr>
+        <w:t xml:space="preserve">example, if the screen resolution is 2000 × 1000 pixels (width × height), the </w:t>
       </w:r>
       <w:r>
         <w:rPr>
@@ -6886,7 +7663,7 @@
           <w:szCs w:val="24"/>
         </w:rPr>
         <w:lastRenderedPageBreak/>
-        <w:t>the possible values for the width would be from 100</w:t>
+        <w:t>possible values for the width would be from 100</w:t>
       </w:r>
       <w:r>
         <w:rPr>
@@ -7011,7 +7788,7 @@
                     <pic:cNvPicPr preferRelativeResize="0"/>
                   </pic:nvPicPr>
                   <pic:blipFill>
-                    <a:blip r:embed="rId20"/>
+                    <a:blip r:embed="rId21"/>
                     <a:srcRect/>
                     <a:stretch>
                       <a:fillRect/>
@@ -7081,6 +7858,40 @@
         </w:rPr>
         <w:t xml:space="preserve">The face shaped image is always centralized on the </w:t>
       </w:r>
+      <w:r>
+        <w:rPr>
+          <w:rFonts w:ascii="Times New Roman" w:eastAsia="Times New Roman" w:hAnsi="Times New Roman" w:cs="Times New Roman"/>
+          <w:sz w:val="24"/>
+          <w:szCs w:val="24"/>
+        </w:rPr>
+        <w:t>screen and</w:t>
+      </w:r>
+      <w:r>
+        <w:rPr>
+          <w:rFonts w:ascii="Times New Roman" w:eastAsia="Times New Roman" w:hAnsi="Times New Roman" w:cs="Times New Roman"/>
+          <w:sz w:val="24"/>
+          <w:szCs w:val="24"/>
+        </w:rPr>
+        <w:t xml:space="preserve"> has the feature of missing the right eye. The size of the image is adjustable and relative to the size of screen, which means that the figure does not have a fixed value in pixels, so our analysis of the feedback of the cross need to be based on percentage of the screen size of each user, so in this way we are able to examine if the feedback of the user is located in an approximate position of the missing eye of the shaped face figure. With that said, the center of the missing eye position figure (a hypothesized factor of attraction) is approximately on the coordinates 55% from the left and 27% from the top screen sizes.</w:t>
+      </w:r>
+    </w:p>
+    <w:p>
+      <w:pPr>
+        <w:ind w:firstLine="720"/>
+        <w:rPr>
+          <w:rFonts w:ascii="Times New Roman" w:eastAsia="Times New Roman" w:hAnsi="Times New Roman" w:cs="Times New Roman"/>
+          <w:sz w:val="24"/>
+          <w:szCs w:val="24"/>
+        </w:rPr>
+      </w:pPr>
+      <w:r>
+        <w:rPr>
+          <w:rFonts w:ascii="Times New Roman" w:eastAsia="Times New Roman" w:hAnsi="Times New Roman" w:cs="Times New Roman"/>
+          <w:sz w:val="24"/>
+          <w:szCs w:val="24"/>
+        </w:rPr>
+        <w:t xml:space="preserve">Due to the position of the face and more specifically the missing eye being centered, I guided the generation of the random cross position to be more centered also. While the conditions of the cross position on the calibration scenario is being between 5% and 45% or 55% and 95%, in the scenario of the face, it was defined as between 30% and 49% or 51% and 70%. With these limits, the occurrence of the cross position on the center will be higher than in the calibration phase. </w:t>
+      </w:r>
       <w:proofErr w:type="gramStart"/>
       <w:r>
         <w:rPr>
@@ -7088,7 +7899,7 @@
           <w:sz w:val="24"/>
           <w:szCs w:val="24"/>
         </w:rPr>
-        <w:t>screen, and</w:t>
+        <w:t>At the moment</w:t>
       </w:r>
       <w:proofErr w:type="gramEnd"/>
       <w:r>
@@ -7097,7 +7908,7 @@
           <w:sz w:val="24"/>
           <w:szCs w:val="24"/>
         </w:rPr>
-        <w:t xml:space="preserve"> has the feature of missing the right eye. The size of the image is adjustable and relative to the size of screen, which means that the figure does not have a fixed value in pixels, so our analysis of the feedback of the cross need to be based on percentage of the screen size of each user, so in this way we are able to examine if the feedback of the user is located in an approximate position of the missing eye of the shaped face figure. With that said, the center of the missing eye position figure (a hypothesized factor of attraction) is approximately on the coordinates 55% from the left and 27% from the top screen sizes.</w:t>
+        <w:t xml:space="preserve"> of the design, I believed it was worth generating values between 45% and 49% and 51% to 55%, meaning that the cross position could be further covered by the “Play again” button, affecting the usability and user experience quality but would increase the total of valuable samples for data analysis.</w:t>
       </w:r>
     </w:p>
     <w:p>
@@ -7109,59 +7920,23 @@
           <w:szCs w:val="24"/>
         </w:rPr>
       </w:pPr>
-      <w:r>
-        <w:rPr>
-          <w:rFonts w:ascii="Times New Roman" w:eastAsia="Times New Roman" w:hAnsi="Times New Roman" w:cs="Times New Roman"/>
-          <w:sz w:val="24"/>
-          <w:szCs w:val="24"/>
-        </w:rPr>
-        <w:t xml:space="preserve">Due to the position of the face and more specifically the missing eye being centered, I guided the generation of the random cross position to be more centered also. While the conditions of the cross position on the calibration scenario is being between 5% and 45% or 55% and 95%, in the scenario of the face, it was defined as between 30% and 49% or 51% and 70%. With these limits, the occurrence of the cross position on the center will be higher than in the calibration phase. </w:t>
-      </w:r>
-      <w:proofErr w:type="gramStart"/>
-      <w:r>
-        <w:rPr>
-          <w:rFonts w:ascii="Times New Roman" w:eastAsia="Times New Roman" w:hAnsi="Times New Roman" w:cs="Times New Roman"/>
-          <w:sz w:val="24"/>
-          <w:szCs w:val="24"/>
-        </w:rPr>
-        <w:t>At the moment</w:t>
-      </w:r>
-      <w:proofErr w:type="gramEnd"/>
-      <w:r>
-        <w:rPr>
-          <w:rFonts w:ascii="Times New Roman" w:eastAsia="Times New Roman" w:hAnsi="Times New Roman" w:cs="Times New Roman"/>
-          <w:sz w:val="24"/>
-          <w:szCs w:val="24"/>
-        </w:rPr>
-        <w:t xml:space="preserve"> of the design, I believed it was worth generating values between 45% and 49% and 51% to 55%, meaning that the cross position could be further covered by the “Play again” button, affecting the usability and user experience quality but would increase the total of valuable samples for data analysis.</w:t>
-      </w:r>
-    </w:p>
+    </w:p>
+    <w:p>
+      <w:pPr>
+        <w:pStyle w:val="Heading3"/>
+      </w:pPr>
+      <w:bookmarkStart w:id="29" w:name="_Toc2092340"/>
+      <w:r>
+        <w:t>3.2.3 SPIRAL</w:t>
+      </w:r>
+      <w:bookmarkEnd w:id="29"/>
+    </w:p>
+    <w:p/>
     <w:p>
       <w:pPr>
         <w:ind w:firstLine="720"/>
         <w:rPr>
           <w:rFonts w:ascii="Times New Roman" w:eastAsia="Times New Roman" w:hAnsi="Times New Roman" w:cs="Times New Roman"/>
-          <w:sz w:val="24"/>
-          <w:szCs w:val="24"/>
-        </w:rPr>
-      </w:pPr>
-    </w:p>
-    <w:p>
-      <w:pPr>
-        <w:pStyle w:val="Heading3"/>
-      </w:pPr>
-      <w:bookmarkStart w:id="29" w:name="_Toc2092340"/>
-      <w:r>
-        <w:t>3.2.3 SPIRAL</w:t>
-      </w:r>
-      <w:bookmarkEnd w:id="29"/>
-    </w:p>
-    <w:p/>
-    <w:p>
-      <w:pPr>
-        <w:ind w:firstLine="720"/>
-        <w:rPr>
-          <w:rFonts w:ascii="Times New Roman" w:eastAsia="Times New Roman" w:hAnsi="Times New Roman" w:cs="Times New Roman"/>
           <w:color w:val="FF0000"/>
           <w:sz w:val="24"/>
           <w:szCs w:val="24"/>
@@ -7192,16 +7967,14 @@
         </w:rPr>
         <w:t xml:space="preserve">has three different variances, based on the location where it can appear (top-left, centralized or top-right) on the screen. This scenario </w:t>
       </w:r>
-      <w:proofErr w:type="gramStart"/>
-      <w:r>
-        <w:rPr>
-          <w:rFonts w:ascii="Times New Roman" w:eastAsia="Times New Roman" w:hAnsi="Times New Roman" w:cs="Times New Roman"/>
-          <w:sz w:val="24"/>
-          <w:szCs w:val="24"/>
-        </w:rPr>
-        <w:t>have</w:t>
-      </w:r>
-      <w:proofErr w:type="gramEnd"/>
+      <w:r>
+        <w:rPr>
+          <w:rFonts w:ascii="Times New Roman" w:eastAsia="Times New Roman" w:hAnsi="Times New Roman" w:cs="Times New Roman"/>
+          <w:sz w:val="24"/>
+          <w:szCs w:val="24"/>
+        </w:rPr>
+        <w:t>has</w:t>
+      </w:r>
       <w:r>
         <w:rPr>
           <w:rFonts w:ascii="Times New Roman" w:eastAsia="Times New Roman" w:hAnsi="Times New Roman" w:cs="Times New Roman"/>
@@ -7261,7 +8034,7 @@
                     <pic:cNvPicPr preferRelativeResize="0"/>
                   </pic:nvPicPr>
                   <pic:blipFill>
-                    <a:blip r:embed="rId21"/>
+                    <a:blip r:embed="rId22"/>
                     <a:srcRect/>
                     <a:stretch>
                       <a:fillRect/>
@@ -7423,7 +8196,7 @@
                     <pic:cNvPicPr preferRelativeResize="0"/>
                   </pic:nvPicPr>
                   <pic:blipFill>
-                    <a:blip r:embed="rId22"/>
+                    <a:blip r:embed="rId23"/>
                     <a:srcRect/>
                     <a:stretch>
                       <a:fillRect/>
@@ -7484,25 +8257,53 @@
     <w:p>
       <w:r>
         <w:tab/>
-        <w:t>The website started gathering data on the day</w:t>
-      </w:r>
-      <w:r>
-        <w:rPr>
+      </w:r>
+    </w:p>
+    <w:p>
+      <w:pPr>
+        <w:ind w:firstLine="720"/>
+      </w:pPr>
+      <w:r>
+        <w:rPr>
+          <w:rFonts w:ascii="Times New Roman" w:eastAsia="Times New Roman" w:hAnsi="Times New Roman" w:cs="Times New Roman"/>
+          <w:sz w:val="24"/>
+          <w:szCs w:val="24"/>
+        </w:rPr>
+        <w:t xml:space="preserve">The website started gathering data on the day </w:t>
+      </w:r>
+      <w:r>
+        <w:rPr>
+          <w:rFonts w:ascii="Times New Roman" w:eastAsia="Times New Roman" w:hAnsi="Times New Roman" w:cs="Times New Roman"/>
           <w:color w:val="FF0000"/>
-        </w:rPr>
-        <w:t xml:space="preserve"> XX of December of 2018 </w:t>
-      </w:r>
-      <w:r>
+          <w:sz w:val="24"/>
+          <w:szCs w:val="24"/>
+        </w:rPr>
+        <w:t xml:space="preserve">XX of December of 2018 </w:t>
+      </w:r>
+      <w:r>
+        <w:rPr>
+          <w:rFonts w:ascii="Times New Roman" w:eastAsia="Times New Roman" w:hAnsi="Times New Roman" w:cs="Times New Roman"/>
+          <w:sz w:val="24"/>
+          <w:szCs w:val="24"/>
+        </w:rPr>
         <w:t xml:space="preserve">and is available until the present day, but at </w:t>
       </w:r>
       <w:r>
         <w:rPr>
+          <w:rFonts w:ascii="Times New Roman" w:eastAsia="Times New Roman" w:hAnsi="Times New Roman" w:cs="Times New Roman"/>
           <w:color w:val="FF0000"/>
-        </w:rPr>
-        <w:t>XX of April of 2019</w:t>
-      </w:r>
-      <w:r>
-        <w:t xml:space="preserve"> it was taken a snapshot of the database and this specific day will be the last date in which the data will be used for analysis.</w:t>
+          <w:sz w:val="24"/>
+          <w:szCs w:val="24"/>
+        </w:rPr>
+        <w:t xml:space="preserve">XX of April of 2019 </w:t>
+      </w:r>
+      <w:r>
+        <w:rPr>
+          <w:rFonts w:ascii="Times New Roman" w:eastAsia="Times New Roman" w:hAnsi="Times New Roman" w:cs="Times New Roman"/>
+          <w:sz w:val="24"/>
+          <w:szCs w:val="24"/>
+        </w:rPr>
+        <w:t>it was taken a snapshot of the database and this specific day will be the last date in which the data will be used for analysis.</w:t>
       </w:r>
     </w:p>
     <w:p/>
@@ -7648,12 +8449,12 @@
     <w:p/>
     <w:p>
       <w:r>
+        <w:lastRenderedPageBreak/>
         <w:t>USER_TOP - ORIGINAL % SCREEN SIZE - POSITIVE MEANS MORE TO TOP</w:t>
       </w:r>
     </w:p>
     <w:p>
       <w:r>
-        <w:lastRenderedPageBreak/>
         <w:t>NEGATIVE MEAN MORE BOTTOM</w:t>
       </w:r>
     </w:p>
@@ -9379,6 +10180,18 @@
     <w:uiPriority w:val="99"/>
     <w:rsid w:val="00F57CDC"/>
   </w:style>
+  <w:style w:type="character" w:styleId="UnresolvedMention">
+    <w:name w:val="Unresolved Mention"/>
+    <w:basedOn w:val="DefaultParagraphFont"/>
+    <w:uiPriority w:val="99"/>
+    <w:semiHidden/>
+    <w:unhideWhenUsed/>
+    <w:rsid w:val="004948C0"/>
+    <w:rPr>
+      <w:color w:val="605E5C"/>
+      <w:shd w:val="clear" w:color="auto" w:fill="E1DFDD"/>
+    </w:rPr>
+  </w:style>
 </w:styles>
 </file>
 
@@ -9641,7 +10454,7 @@
 </file>
 
 <file path=customXml/itemProps1.xml><?xml version="1.0" encoding="utf-8"?>
-<ds:datastoreItem xmlns:ds="http://schemas.openxmlformats.org/officeDocument/2006/customXml" ds:itemID="{A4685B63-87CD-4C34-B454-B97F8C81959B}">
+<ds:datastoreItem xmlns:ds="http://schemas.openxmlformats.org/officeDocument/2006/customXml" ds:itemID="{B48884F5-C70B-4F9A-8EDD-401FE42B928E}">
   <ds:schemaRefs>
     <ds:schemaRef ds:uri="http://schemas.openxmlformats.org/officeDocument/2006/bibliography"/>
   </ds:schemaRefs>

</xml_diff>